<commit_message>
Updated Website on Resume
</commit_message>
<xml_diff>
--- a/Miscelaneous/Resumes/BharatSrirangamResumevIII.docx
+++ b/Miscelaneous/Resumes/BharatSrirangamResumevIII.docx
@@ -20,6 +20,7 @@
           <w:lang w:val="pt-BR"/>
         </w:rPr>
       </w:pPr>
+      <w:proofErr w:type="spellStart"/>
       <w:r>
         <w:rPr>
           <w:rFonts w:ascii="Times New Roman" w:hAnsi="Times New Roman"/>
@@ -27,7 +28,17 @@
           <w:szCs w:val="36"/>
           <w:lang w:val="pt-BR"/>
         </w:rPr>
-        <w:t>Bharat Srirangam</w:t>
+        <w:t>Bharat</w:t>
+      </w:r>
+      <w:proofErr w:type="spellEnd"/>
+      <w:r>
+        <w:rPr>
+          <w:rFonts w:ascii="Times New Roman" w:hAnsi="Times New Roman"/>
+          <w:sz w:val="36"/>
+          <w:szCs w:val="36"/>
+          <w:lang w:val="pt-BR"/>
+        </w:rPr>
+        <w:t xml:space="preserve"> Srirangam</w:t>
       </w:r>
     </w:p>
     <w:p>
@@ -67,21 +78,7 @@
           <w:sz w:val="22"/>
           <w:szCs w:val="22"/>
         </w:rPr>
-        <w:t>MA</w:t>
-      </w:r>
-      <w:r>
-        <w:rPr>
-          <w:sz w:val="22"/>
-          <w:szCs w:val="22"/>
-        </w:rPr>
-        <w:t xml:space="preserve"> </w:t>
-      </w:r>
-      <w:r>
-        <w:rPr>
-          <w:sz w:val="22"/>
-          <w:szCs w:val="22"/>
-        </w:rPr>
-        <w:t xml:space="preserve">02421 </w:t>
+        <w:t xml:space="preserve">MA </w:t>
       </w:r>
       <w:r>
         <w:rPr>
@@ -95,7 +92,14 @@
           <w:sz w:val="22"/>
           <w:szCs w:val="22"/>
         </w:rPr>
-        <w:t xml:space="preserve">(317) 902 – 7190 </w:t>
+        <w:t>(317)902–</w:t>
+      </w:r>
+      <w:r>
+        <w:rPr>
+          <w:sz w:val="22"/>
+          <w:szCs w:val="22"/>
+        </w:rPr>
+        <w:t xml:space="preserve">7190 </w:t>
       </w:r>
       <w:r>
         <w:rPr>
@@ -129,7 +133,40 @@
           <w:szCs w:val="22"/>
           <w:bdr w:val="none" w:sz="0" w:space="0" w:color="auto" w:frame="1"/>
         </w:rPr>
-        <w:t>linkedin.com/in/bharat-srirangam</w:t>
+        <w:t>Personal Website/</w:t>
+      </w:r>
+      <w:proofErr w:type="spellStart"/>
+      <w:r>
+        <w:rPr>
+          <w:rFonts w:ascii="inherit" w:hAnsi="inherit"/>
+          <w:color w:val="000000" w:themeColor="text1"/>
+          <w:sz w:val="22"/>
+          <w:szCs w:val="22"/>
+          <w:bdr w:val="none" w:sz="0" w:space="0" w:color="auto" w:frame="1"/>
+        </w:rPr>
+        <w:t>Github</w:t>
+      </w:r>
+      <w:proofErr w:type="spellEnd"/>
+      <w:r>
+        <w:rPr>
+          <w:rFonts w:ascii="inherit" w:hAnsi="inherit"/>
+          <w:color w:val="000000" w:themeColor="text1"/>
+          <w:sz w:val="22"/>
+          <w:szCs w:val="22"/>
+          <w:bdr w:val="none" w:sz="0" w:space="0" w:color="auto" w:frame="1"/>
+        </w:rPr>
+        <w:t xml:space="preserve">: </w:t>
+      </w:r>
+      <w:r>
+        <w:rPr>
+          <w:rFonts w:ascii="inherit" w:hAnsi="inherit"/>
+          <w:color w:val="000000" w:themeColor="text1"/>
+          <w:sz w:val="22"/>
+          <w:szCs w:val="22"/>
+          <w:u w:val="single"/>
+          <w:bdr w:val="none" w:sz="0" w:space="0" w:color="auto" w:frame="1"/>
+        </w:rPr>
+        <w:t>bharatsrirangam.github.io</w:t>
       </w:r>
     </w:p>
     <w:p>
@@ -249,7 +286,7 @@
           <w:sz w:val="22"/>
           <w:szCs w:val="22"/>
         </w:rPr>
-        <w:t>n</w:t>
+        <w:t xml:space="preserve"> Data Scientist or Software Developer</w:t>
       </w:r>
       <w:r>
         <w:rPr>
@@ -341,6 +378,8 @@
         </w:rPr>
         <w:tab/>
       </w:r>
+      <w:bookmarkStart w:id="0" w:name="_GoBack"/>
+      <w:bookmarkEnd w:id="0"/>
       <w:r>
         <w:rPr>
           <w:b/>
@@ -501,7 +540,17 @@
           <w:sz w:val="22"/>
           <w:szCs w:val="22"/>
         </w:rPr>
-        <w:t xml:space="preserve">        </w:t>
+        <w:t xml:space="preserve">      </w:t>
+      </w:r>
+      <w:proofErr w:type="gramStart"/>
+      <w:r>
+        <w:rPr>
+          <w:b/>
+          <w:iCs/>
+          <w:sz w:val="22"/>
+          <w:szCs w:val="22"/>
+        </w:rPr>
+        <w:t xml:space="preserve">  </w:t>
       </w:r>
       <w:r>
         <w:rPr>
@@ -519,7 +568,17 @@
           <w:sz w:val="22"/>
           <w:szCs w:val="22"/>
         </w:rPr>
-        <w:t xml:space="preserve">(Expected Graduation </w:t>
+        <w:t>(</w:t>
+      </w:r>
+      <w:proofErr w:type="gramEnd"/>
+      <w:r>
+        <w:rPr>
+          <w:b/>
+          <w:iCs/>
+          <w:sz w:val="22"/>
+          <w:szCs w:val="22"/>
+        </w:rPr>
+        <w:t xml:space="preserve">Expected Graduation </w:t>
       </w:r>
       <w:r>
         <w:rPr>
@@ -829,6 +888,7 @@
         </w:rPr>
         <w:t xml:space="preserve">and Algorithms, Honors Discrete </w:t>
       </w:r>
+      <w:proofErr w:type="gramStart"/>
       <w:r>
         <w:rPr>
           <w:iCs/>
@@ -845,6 +905,7 @@
         </w:rPr>
         <w:t xml:space="preserve">  </w:t>
       </w:r>
+      <w:proofErr w:type="gramEnd"/>
       <w:r>
         <w:rPr>
           <w:iCs/>
@@ -861,8 +922,6 @@
         </w:rPr>
         <w:t xml:space="preserve">ystems and Organization, Objects and </w:t>
       </w:r>
-      <w:bookmarkStart w:id="0" w:name="_GoBack"/>
-      <w:bookmarkEnd w:id="0"/>
       <w:r>
         <w:rPr>
           <w:iCs/>
@@ -1319,7 +1378,18 @@
           <w:sz w:val="22"/>
           <w:szCs w:val="22"/>
         </w:rPr>
-        <w:t>Developer Tools:</w:t>
+        <w:t xml:space="preserve">Developer </w:t>
+      </w:r>
+      <w:proofErr w:type="spellStart"/>
+      <w:proofErr w:type="gramStart"/>
+      <w:r>
+        <w:rPr>
+          <w:b/>
+          <w:iCs/>
+          <w:sz w:val="22"/>
+          <w:szCs w:val="22"/>
+        </w:rPr>
+        <w:t>Tools:</w:t>
       </w:r>
       <w:r>
         <w:rPr>
@@ -1329,6 +1399,8 @@
         </w:rPr>
         <w:t>Git</w:t>
       </w:r>
+      <w:proofErr w:type="spellEnd"/>
+      <w:proofErr w:type="gramEnd"/>
       <w:r>
         <w:rPr>
           <w:iCs/>
@@ -1369,13 +1441,23 @@
         </w:rPr>
         <w:t xml:space="preserve"> </w:t>
       </w:r>
-      <w:r>
-        <w:rPr>
-          <w:iCs/>
-          <w:sz w:val="22"/>
-          <w:szCs w:val="22"/>
-        </w:rPr>
-        <w:t>TestNg,</w:t>
+      <w:proofErr w:type="spellStart"/>
+      <w:r>
+        <w:rPr>
+          <w:iCs/>
+          <w:sz w:val="22"/>
+          <w:szCs w:val="22"/>
+        </w:rPr>
+        <w:t>TestNg</w:t>
+      </w:r>
+      <w:proofErr w:type="spellEnd"/>
+      <w:r>
+        <w:rPr>
+          <w:iCs/>
+          <w:sz w:val="22"/>
+          <w:szCs w:val="22"/>
+        </w:rPr>
+        <w:t>,</w:t>
       </w:r>
       <w:r>
         <w:rPr>
@@ -1399,7 +1481,25 @@
           <w:sz w:val="22"/>
           <w:szCs w:val="22"/>
         </w:rPr>
-        <w:t>/Gradle,</w:t>
+        <w:t>/</w:t>
+      </w:r>
+      <w:proofErr w:type="spellStart"/>
+      <w:r>
+        <w:rPr>
+          <w:iCs/>
+          <w:sz w:val="22"/>
+          <w:szCs w:val="22"/>
+        </w:rPr>
+        <w:t>Gradle</w:t>
+      </w:r>
+      <w:proofErr w:type="spellEnd"/>
+      <w:r>
+        <w:rPr>
+          <w:iCs/>
+          <w:sz w:val="22"/>
+          <w:szCs w:val="22"/>
+        </w:rPr>
+        <w:t>,</w:t>
       </w:r>
       <w:r>
         <w:rPr>
@@ -1473,6 +1573,7 @@
         </w:rPr>
         <w:t xml:space="preserve"> </w:t>
       </w:r>
+      <w:proofErr w:type="spellStart"/>
       <w:r>
         <w:rPr>
           <w:iCs/>
@@ -1481,6 +1582,7 @@
         </w:rPr>
         <w:t>Json</w:t>
       </w:r>
+      <w:proofErr w:type="spellEnd"/>
       <w:r>
         <w:rPr>
           <w:iCs/>
@@ -1605,14 +1707,25 @@
           <w:szCs w:val="22"/>
         </w:rPr>
       </w:pPr>
-      <w:r>
-        <w:rPr>
-          <w:b/>
-          <w:iCs/>
-          <w:sz w:val="22"/>
-          <w:szCs w:val="22"/>
-        </w:rPr>
-        <w:t xml:space="preserve">Actifio Inc. </w:t>
+      <w:proofErr w:type="spellStart"/>
+      <w:r>
+        <w:rPr>
+          <w:b/>
+          <w:iCs/>
+          <w:sz w:val="22"/>
+          <w:szCs w:val="22"/>
+        </w:rPr>
+        <w:t>Actifio</w:t>
+      </w:r>
+      <w:proofErr w:type="spellEnd"/>
+      <w:r>
+        <w:rPr>
+          <w:b/>
+          <w:iCs/>
+          <w:sz w:val="22"/>
+          <w:szCs w:val="22"/>
+        </w:rPr>
+        <w:t xml:space="preserve"> Inc. </w:t>
       </w:r>
       <w:r>
         <w:rPr>
@@ -1733,13 +1846,23 @@
           <w:szCs w:val="22"/>
         </w:rPr>
       </w:pPr>
-      <w:r>
-        <w:rPr>
-          <w:iCs/>
-          <w:sz w:val="22"/>
-          <w:szCs w:val="22"/>
-        </w:rPr>
-        <w:t xml:space="preserve">Actifio is a </w:t>
+      <w:proofErr w:type="spellStart"/>
+      <w:r>
+        <w:rPr>
+          <w:iCs/>
+          <w:sz w:val="22"/>
+          <w:szCs w:val="22"/>
+        </w:rPr>
+        <w:t>Actifio</w:t>
+      </w:r>
+      <w:proofErr w:type="spellEnd"/>
+      <w:r>
+        <w:rPr>
+          <w:iCs/>
+          <w:sz w:val="22"/>
+          <w:szCs w:val="22"/>
+        </w:rPr>
+        <w:t xml:space="preserve"> is a </w:t>
       </w:r>
       <w:r>
         <w:rPr>
@@ -2001,7 +2124,25 @@
           <w:sz w:val="22"/>
           <w:szCs w:val="22"/>
         </w:rPr>
-        <w:t xml:space="preserve">several tests using TestNg and </w:t>
+        <w:t xml:space="preserve">several tests using </w:t>
+      </w:r>
+      <w:proofErr w:type="spellStart"/>
+      <w:r>
+        <w:rPr>
+          <w:iCs/>
+          <w:sz w:val="22"/>
+          <w:szCs w:val="22"/>
+        </w:rPr>
+        <w:t>TestNg</w:t>
+      </w:r>
+      <w:proofErr w:type="spellEnd"/>
+      <w:r>
+        <w:rPr>
+          <w:iCs/>
+          <w:sz w:val="22"/>
+          <w:szCs w:val="22"/>
+        </w:rPr>
+        <w:t xml:space="preserve"> and </w:t>
       </w:r>
       <w:r>
         <w:rPr>
@@ -2397,8 +2538,18 @@
           <w:sz w:val="22"/>
           <w:szCs w:val="22"/>
         </w:rPr>
-        <w:t>Taught and Tutored children in basic skills of Scratch, Inkscape, NXT Design and Software, Minecraft Art, etc</w:t>
-      </w:r>
+        <w:t xml:space="preserve">Taught and Tutored children in basic skills of Scratch, Inkscape, NXT Design and Software, Minecraft Art, </w:t>
+      </w:r>
+      <w:proofErr w:type="spellStart"/>
+      <w:r>
+        <w:rPr>
+          <w:iCs/>
+          <w:sz w:val="22"/>
+          <w:szCs w:val="22"/>
+        </w:rPr>
+        <w:t>etc</w:t>
+      </w:r>
+      <w:proofErr w:type="spellEnd"/>
     </w:p>
     <w:p>
       <w:pPr>
@@ -2487,6 +2638,7 @@
           <w:szCs w:val="22"/>
         </w:rPr>
       </w:pPr>
+      <w:proofErr w:type="spellStart"/>
       <w:r>
         <w:rPr>
           <w:b/>
@@ -2496,6 +2648,7 @@
         </w:rPr>
         <w:t>CourseTree</w:t>
       </w:r>
+      <w:proofErr w:type="spellEnd"/>
       <w:r>
         <w:rPr>
           <w:b/>
@@ -2579,6 +2732,7 @@
         </w:rPr>
         <w:t>tions such as courseoff.com/</w:t>
       </w:r>
+      <w:proofErr w:type="spellStart"/>
       <w:r>
         <w:rPr>
           <w:iCs/>
@@ -2593,7 +2747,16 @@
           <w:sz w:val="22"/>
           <w:szCs w:val="22"/>
         </w:rPr>
-        <w:t>oursicle.</w:t>
+        <w:t>oursicle</w:t>
+      </w:r>
+      <w:proofErr w:type="spellEnd"/>
+      <w:r>
+        <w:rPr>
+          <w:iCs/>
+          <w:sz w:val="22"/>
+          <w:szCs w:val="22"/>
+        </w:rPr>
+        <w:t>.</w:t>
       </w:r>
       <w:r>
         <w:rPr>
@@ -2987,8 +3150,19 @@
           <w:sz w:val="22"/>
           <w:szCs w:val="22"/>
         </w:rPr>
-        <w:t>Object Oriented Design (CS2340): BoRats.Inc</w:t>
-      </w:r>
+        <w:t xml:space="preserve">Object Oriented Design (CS2340): </w:t>
+      </w:r>
+      <w:proofErr w:type="spellStart"/>
+      <w:r>
+        <w:rPr>
+          <w:b/>
+          <w:iCs/>
+          <w:sz w:val="22"/>
+          <w:szCs w:val="22"/>
+        </w:rPr>
+        <w:t>BoRats.Inc</w:t>
+      </w:r>
+      <w:proofErr w:type="spellEnd"/>
     </w:p>
     <w:p>
       <w:pPr>
@@ -3005,13 +3179,23 @@
           <w:szCs w:val="22"/>
         </w:rPr>
       </w:pPr>
-      <w:r>
-        <w:rPr>
-          <w:iCs/>
-          <w:sz w:val="22"/>
-          <w:szCs w:val="22"/>
-        </w:rPr>
-        <w:t>BoRats.Inc is a</w:t>
+      <w:proofErr w:type="spellStart"/>
+      <w:r>
+        <w:rPr>
+          <w:iCs/>
+          <w:sz w:val="22"/>
+          <w:szCs w:val="22"/>
+        </w:rPr>
+        <w:t>BoRats.Inc</w:t>
+      </w:r>
+      <w:proofErr w:type="spellEnd"/>
+      <w:r>
+        <w:rPr>
+          <w:iCs/>
+          <w:sz w:val="22"/>
+          <w:szCs w:val="22"/>
+        </w:rPr>
+        <w:t xml:space="preserve"> is a</w:t>
       </w:r>
       <w:r>
         <w:rPr>
@@ -3502,14 +3686,25 @@
           <w:szCs w:val="22"/>
         </w:rPr>
       </w:pPr>
-      <w:r>
-        <w:rPr>
-          <w:b/>
-          <w:iCs/>
-          <w:sz w:val="22"/>
-          <w:szCs w:val="22"/>
-        </w:rPr>
-        <w:t xml:space="preserve">ArchHacks: </w:t>
+      <w:proofErr w:type="spellStart"/>
+      <w:r>
+        <w:rPr>
+          <w:b/>
+          <w:iCs/>
+          <w:sz w:val="22"/>
+          <w:szCs w:val="22"/>
+        </w:rPr>
+        <w:t>ArchHacks</w:t>
+      </w:r>
+      <w:proofErr w:type="spellEnd"/>
+      <w:r>
+        <w:rPr>
+          <w:b/>
+          <w:iCs/>
+          <w:sz w:val="22"/>
+          <w:szCs w:val="22"/>
+        </w:rPr>
+        <w:t xml:space="preserve">: </w:t>
       </w:r>
       <w:r>
         <w:rPr>
@@ -3856,8 +4051,18 @@
           <w:sz w:val="22"/>
           <w:szCs w:val="22"/>
         </w:rPr>
-        <w:t>The Makery</w:t>
-      </w:r>
+        <w:t xml:space="preserve">The </w:t>
+      </w:r>
+      <w:proofErr w:type="spellStart"/>
+      <w:r>
+        <w:rPr>
+          <w:iCs/>
+          <w:sz w:val="22"/>
+          <w:szCs w:val="22"/>
+        </w:rPr>
+        <w:t>Makery</w:t>
+      </w:r>
+      <w:proofErr w:type="spellEnd"/>
       <w:r>
         <w:rPr>
           <w:iCs/>
@@ -7941,7 +8146,7 @@
 </file>
 
 <file path=customXml/itemProps1.xml><?xml version="1.0" encoding="utf-8"?>
-<ds:datastoreItem xmlns:ds="http://schemas.openxmlformats.org/officeDocument/2006/customXml" ds:itemID="{B9E75248-1C6B-1D40-815D-720B475FD3AD}">
+<ds:datastoreItem xmlns:ds="http://schemas.openxmlformats.org/officeDocument/2006/customXml" ds:itemID="{E6C84A1C-24C0-6047-9A94-D013E098A555}">
   <ds:schemaRefs>
     <ds:schemaRef ds:uri="http://schemas.openxmlformats.org/officeDocument/2006/bibliography"/>
   </ds:schemaRefs>

</xml_diff>

<commit_message>
Updated ABOUT ME to include 2018 information
</commit_message>
<xml_diff>
--- a/Miscelaneous/Resumes/BharatSrirangamResumevIII.docx
+++ b/Miscelaneous/Resumes/BharatSrirangamResumevIII.docx
@@ -564,8 +564,10 @@
           <w:sz w:val="22"/>
           <w:szCs w:val="22"/>
         </w:rPr>
-        <w:t>2019</w:t>
-      </w:r>
+        <w:t>2020</w:t>
+      </w:r>
+      <w:bookmarkStart w:id="0" w:name="_GoBack"/>
+      <w:bookmarkEnd w:id="0"/>
       <w:r>
         <w:rPr>
           <w:b/>
@@ -2016,23 +2018,13 @@
         </w:rPr>
         <w:t xml:space="preserve">semi-supervised </w:t>
       </w:r>
-      <w:bookmarkStart w:id="0" w:name="_GoBack"/>
-      <w:bookmarkEnd w:id="0"/>
-      <w:r>
-        <w:rPr>
-          <w:iCs/>
-          <w:sz w:val="22"/>
-          <w:szCs w:val="22"/>
-        </w:rPr>
-        <w:t>vs pure supervised learning</w:t>
-      </w:r>
-      <w:r>
-        <w:rPr>
-          <w:iCs/>
-          <w:sz w:val="22"/>
-          <w:szCs w:val="22"/>
-        </w:rPr>
-        <w:t xml:space="preserve"> affects GANs’s</w:t>
+      <w:r>
+        <w:rPr>
+          <w:iCs/>
+          <w:sz w:val="22"/>
+          <w:szCs w:val="22"/>
+        </w:rPr>
+        <w:t>vs pure supervised learning affects GANs’s</w:t>
       </w:r>
       <w:r>
         <w:rPr>
@@ -8326,7 +8318,7 @@
 </file>
 
 <file path=customXml/itemProps1.xml><?xml version="1.0" encoding="utf-8"?>
-<ds:datastoreItem xmlns:ds="http://schemas.openxmlformats.org/officeDocument/2006/customXml" ds:itemID="{88E2C05F-3A6E-704E-8E9A-3F6712E73C04}">
+<ds:datastoreItem xmlns:ds="http://schemas.openxmlformats.org/officeDocument/2006/customXml" ds:itemID="{C372006D-AF94-CD4F-B1BC-AAF6F3470D6A}">
   <ds:schemaRefs>
     <ds:schemaRef ds:uri="http://schemas.openxmlformats.org/officeDocument/2006/bibliography"/>
   </ds:schemaRefs>

</xml_diff>